<commit_message>
Wed Jun 22 22:56:28 CDT 2022
</commit_message>
<xml_diff>
--- a/Grant Roberts Website.docx
+++ b/Grant Roberts Website.docx
@@ -205,21 +205,7 @@
         <w:rPr>
           <w:rFonts w:ascii="Arial" w:hAnsi="Arial" w:cs="Arial"/>
         </w:rPr>
-        <w:t xml:space="preserve">Phil </w:t>
-      </w:r>
-      <w:proofErr w:type="spellStart"/>
-      <w:r>
-        <w:rPr>
-          <w:rFonts w:ascii="Arial" w:hAnsi="Arial" w:cs="Arial"/>
-        </w:rPr>
-        <w:t>Corrado</w:t>
-      </w:r>
-      <w:proofErr w:type="spellEnd"/>
-      <w:r>
-        <w:rPr>
-          <w:rFonts w:ascii="Arial" w:hAnsi="Arial" w:cs="Arial"/>
-        </w:rPr>
-        <w:t xml:space="preserve"> – </w:t>
+        <w:t xml:space="preserve">Phil Corrado – </w:t>
       </w:r>
       <w:hyperlink r:id="rId9" w:history="1">
         <w:r>
@@ -254,33 +240,11 @@
           <w:rFonts w:ascii="Arial" w:hAnsi="Arial" w:cs="Arial"/>
         </w:rPr>
       </w:pPr>
-      <w:proofErr w:type="spellStart"/>
-      <w:r>
-        <w:rPr>
-          <w:rFonts w:ascii="Arial" w:hAnsi="Arial" w:cs="Arial"/>
-        </w:rPr>
-        <w:t>Agah</w:t>
-      </w:r>
-      <w:proofErr w:type="spellEnd"/>
-      <w:r>
-        <w:rPr>
-          <w:rFonts w:ascii="Arial" w:hAnsi="Arial" w:cs="Arial"/>
-        </w:rPr>
-        <w:t xml:space="preserve"> </w:t>
-      </w:r>
-      <w:proofErr w:type="spellStart"/>
-      <w:r>
-        <w:rPr>
-          <w:rFonts w:ascii="Arial" w:hAnsi="Arial" w:cs="Arial"/>
-        </w:rPr>
-        <w:t>Karakuzu</w:t>
-      </w:r>
-      <w:proofErr w:type="spellEnd"/>
-      <w:r>
-        <w:rPr>
-          <w:rFonts w:ascii="Arial" w:hAnsi="Arial" w:cs="Arial"/>
-        </w:rPr>
-        <w:t xml:space="preserve"> – </w:t>
+      <w:r>
+        <w:rPr>
+          <w:rFonts w:ascii="Arial" w:hAnsi="Arial" w:cs="Arial"/>
+        </w:rPr>
+        <w:t xml:space="preserve">Agah Karakuzu – </w:t>
       </w:r>
       <w:hyperlink r:id="rId11" w:anchor="projects" w:history="1">
         <w:r>
@@ -491,7 +455,7 @@
         <w:rPr>
           <w:rFonts w:ascii="Arial" w:hAnsi="Arial" w:cs="Arial"/>
         </w:rPr>
-        <w:t xml:space="preserve">Projects </w:t>
+        <w:t>Research</w:t>
       </w:r>
     </w:p>
     <w:p>
@@ -536,7 +500,37 @@
         <w:rPr>
           <w:rFonts w:ascii="Arial" w:hAnsi="Arial" w:cs="Arial"/>
         </w:rPr>
-        <w:t>Mentorship</w:t>
+        <w:t>Posts</w:t>
+      </w:r>
+    </w:p>
+    <w:p>
+      <w:pPr>
+        <w:spacing w:after="0" w:line="240" w:lineRule="auto"/>
+        <w:jc w:val="both"/>
+        <w:rPr>
+          <w:rFonts w:ascii="Arial" w:hAnsi="Arial" w:cs="Arial"/>
+        </w:rPr>
+      </w:pPr>
+      <w:r>
+        <w:rPr>
+          <w:rFonts w:ascii="Arial" w:hAnsi="Arial" w:cs="Arial"/>
+        </w:rPr>
+        <w:t>Recognitions</w:t>
+      </w:r>
+    </w:p>
+    <w:p>
+      <w:pPr>
+        <w:spacing w:after="0" w:line="240" w:lineRule="auto"/>
+        <w:jc w:val="both"/>
+        <w:rPr>
+          <w:rFonts w:ascii="Arial" w:hAnsi="Arial" w:cs="Arial"/>
+        </w:rPr>
+      </w:pPr>
+      <w:r>
+        <w:rPr>
+          <w:rFonts w:ascii="Arial" w:hAnsi="Arial" w:cs="Arial"/>
+        </w:rPr>
+        <w:t>CV</w:t>
       </w:r>
     </w:p>
     <w:p>
@@ -642,31 +636,27 @@
           <w:rFonts w:ascii="Arial" w:hAnsi="Arial" w:cs="Arial"/>
         </w:rPr>
       </w:pPr>
-      <w:proofErr w:type="spellStart"/>
       <w:r>
         <w:rPr>
           <w:rFonts w:ascii="Arial" w:hAnsi="Arial" w:cs="Arial"/>
         </w:rPr>
         <w:t>ORCiD</w:t>
       </w:r>
-      <w:proofErr w:type="spellEnd"/>
-    </w:p>
-    <w:p>
-      <w:pPr>
-        <w:spacing w:after="0" w:line="240" w:lineRule="auto"/>
-        <w:jc w:val="both"/>
-        <w:rPr>
-          <w:rFonts w:ascii="Arial" w:hAnsi="Arial" w:cs="Arial"/>
-        </w:rPr>
-      </w:pPr>
-      <w:proofErr w:type="spellStart"/>
+    </w:p>
+    <w:p>
+      <w:pPr>
+        <w:spacing w:after="0" w:line="240" w:lineRule="auto"/>
+        <w:jc w:val="both"/>
+        <w:rPr>
+          <w:rFonts w:ascii="Arial" w:hAnsi="Arial" w:cs="Arial"/>
+        </w:rPr>
+      </w:pPr>
       <w:r>
         <w:rPr>
           <w:rFonts w:ascii="Arial" w:hAnsi="Arial" w:cs="Arial"/>
         </w:rPr>
         <w:t>Github</w:t>
       </w:r>
-      <w:proofErr w:type="spellEnd"/>
     </w:p>
     <w:p>
       <w:pPr>
@@ -1232,7 +1222,7 @@
           <w:rFonts w:ascii="Arial" w:hAnsi="Arial" w:cs="Arial"/>
         </w:rPr>
         <w:lastRenderedPageBreak/>
-        <w:t>Projects</w:t>
+        <w:t>Research</w:t>
       </w:r>
     </w:p>
     <w:p>
@@ -2017,27 +2007,7 @@
           <w:sz w:val="22"/>
           <w:szCs w:val="22"/>
         </w:rPr>
-        <w:t xml:space="preserve"> (</w:t>
-      </w:r>
-      <w:proofErr w:type="spellStart"/>
-      <w:r>
-        <w:rPr>
-          <w:rStyle w:val="cf01"/>
-          <w:rFonts w:ascii="Arial" w:hAnsi="Arial" w:cs="Arial"/>
-          <w:sz w:val="22"/>
-          <w:szCs w:val="22"/>
-        </w:rPr>
-        <w:t>Δt</w:t>
-      </w:r>
-      <w:proofErr w:type="spellEnd"/>
-      <w:r>
-        <w:rPr>
-          <w:rStyle w:val="cf01"/>
-          <w:rFonts w:ascii="Arial" w:hAnsi="Arial" w:cs="Arial"/>
-          <w:sz w:val="22"/>
-          <w:szCs w:val="22"/>
-        </w:rPr>
-        <w:t xml:space="preserve">) between these waveforms are calculated </w:t>
+        <w:t xml:space="preserve"> (Δt) between these waveforms are calculated </w:t>
       </w:r>
       <w:r>
         <w:rPr>
@@ -2145,17 +2115,7 @@
           <w:sz w:val="22"/>
           <w:szCs w:val="22"/>
         </w:rPr>
-        <w:t xml:space="preserve"> (</w:t>
-      </w:r>
-      <w:proofErr w:type="spellStart"/>
-      <w:r>
-        <w:rPr>
-          <w:rStyle w:val="cf01"/>
-          <w:rFonts w:ascii="Arial" w:hAnsi="Arial" w:cs="Arial"/>
-          <w:sz w:val="22"/>
-          <w:szCs w:val="22"/>
-        </w:rPr>
-        <w:t>d</w:t>
+        <w:t xml:space="preserve"> (d</w:t>
       </w:r>
       <w:r>
         <w:rPr>
@@ -2167,25 +2127,14 @@
         </w:rPr>
         <w:t>car</w:t>
       </w:r>
-      <w:proofErr w:type="spellEnd"/>
-      <w:r>
-        <w:rPr>
-          <w:rStyle w:val="cf01"/>
-          <w:rFonts w:ascii="Arial" w:hAnsi="Arial" w:cs="Arial"/>
-          <w:sz w:val="22"/>
-          <w:szCs w:val="22"/>
-        </w:rPr>
-        <w:t>/</w:t>
-      </w:r>
-      <w:proofErr w:type="spellStart"/>
-      <w:r>
-        <w:rPr>
-          <w:rStyle w:val="cf01"/>
-          <w:rFonts w:ascii="Arial" w:hAnsi="Arial" w:cs="Arial"/>
-          <w:sz w:val="22"/>
-          <w:szCs w:val="22"/>
-        </w:rPr>
-        <w:t>d</w:t>
+      <w:r>
+        <w:rPr>
+          <w:rStyle w:val="cf01"/>
+          <w:rFonts w:ascii="Arial" w:hAnsi="Arial" w:cs="Arial"/>
+          <w:sz w:val="22"/>
+          <w:szCs w:val="22"/>
+        </w:rPr>
+        <w:t>/d</w:t>
       </w:r>
       <w:r>
         <w:rPr>
@@ -2197,7 +2146,6 @@
         </w:rPr>
         <w:t>fem</w:t>
       </w:r>
-      <w:proofErr w:type="spellEnd"/>
       <w:r>
         <w:rPr>
           <w:rStyle w:val="cf01"/>
@@ -2245,7 +2193,6 @@
         </w:rPr>
         <w:t xml:space="preserve"> based on the difference in distance (</w:t>
       </w:r>
-      <w:proofErr w:type="spellStart"/>
       <w:r>
         <w:rPr>
           <w:rStyle w:val="cf01"/>
@@ -2255,25 +2202,14 @@
         </w:rPr>
         <w:t>Δd</w:t>
       </w:r>
-      <w:proofErr w:type="spellEnd"/>
-      <w:r>
-        <w:rPr>
-          <w:rStyle w:val="cf01"/>
-          <w:rFonts w:ascii="Arial" w:hAnsi="Arial" w:cs="Arial"/>
-          <w:sz w:val="22"/>
-          <w:szCs w:val="22"/>
-        </w:rPr>
-        <w:t xml:space="preserve"> = </w:t>
-      </w:r>
-      <w:proofErr w:type="spellStart"/>
-      <w:r>
-        <w:rPr>
-          <w:rStyle w:val="cf01"/>
-          <w:rFonts w:ascii="Arial" w:hAnsi="Arial" w:cs="Arial"/>
-          <w:sz w:val="22"/>
-          <w:szCs w:val="22"/>
-        </w:rPr>
-        <w:t>d</w:t>
+      <w:r>
+        <w:rPr>
+          <w:rStyle w:val="cf01"/>
+          <w:rFonts w:ascii="Arial" w:hAnsi="Arial" w:cs="Arial"/>
+          <w:sz w:val="22"/>
+          <w:szCs w:val="22"/>
+        </w:rPr>
+        <w:t xml:space="preserve"> = d</w:t>
       </w:r>
       <w:r>
         <w:rPr>
@@ -2285,25 +2221,14 @@
         </w:rPr>
         <w:t>car</w:t>
       </w:r>
-      <w:proofErr w:type="spellEnd"/>
-      <w:r>
-        <w:rPr>
-          <w:rStyle w:val="cf01"/>
-          <w:rFonts w:ascii="Arial" w:hAnsi="Arial" w:cs="Arial"/>
-          <w:sz w:val="22"/>
-          <w:szCs w:val="22"/>
-        </w:rPr>
-        <w:t>/</w:t>
-      </w:r>
-      <w:proofErr w:type="spellStart"/>
-      <w:r>
-        <w:rPr>
-          <w:rStyle w:val="cf01"/>
-          <w:rFonts w:ascii="Arial" w:hAnsi="Arial" w:cs="Arial"/>
-          <w:sz w:val="22"/>
-          <w:szCs w:val="22"/>
-        </w:rPr>
-        <w:t>d</w:t>
+      <w:r>
+        <w:rPr>
+          <w:rStyle w:val="cf01"/>
+          <w:rFonts w:ascii="Arial" w:hAnsi="Arial" w:cs="Arial"/>
+          <w:sz w:val="22"/>
+          <w:szCs w:val="22"/>
+        </w:rPr>
+        <w:t>/d</w:t>
       </w:r>
       <w:r>
         <w:rPr>
@@ -2315,7 +2240,6 @@
         </w:rPr>
         <w:t>fem</w:t>
       </w:r>
-      <w:proofErr w:type="spellEnd"/>
       <w:r>
         <w:rPr>
           <w:rStyle w:val="cf01"/>
@@ -2350,47 +2274,7 @@
           <w:sz w:val="22"/>
           <w:szCs w:val="22"/>
         </w:rPr>
-        <w:t xml:space="preserve">where aortic PWV = </w:t>
-      </w:r>
-      <w:proofErr w:type="spellStart"/>
-      <w:r>
-        <w:rPr>
-          <w:rStyle w:val="cf01"/>
-          <w:rFonts w:ascii="Arial" w:hAnsi="Arial" w:cs="Arial"/>
-          <w:sz w:val="22"/>
-          <w:szCs w:val="22"/>
-        </w:rPr>
-        <w:t>Δd</w:t>
-      </w:r>
-      <w:proofErr w:type="spellEnd"/>
-      <w:r>
-        <w:rPr>
-          <w:rStyle w:val="cf01"/>
-          <w:rFonts w:ascii="Arial" w:hAnsi="Arial" w:cs="Arial"/>
-          <w:sz w:val="22"/>
-          <w:szCs w:val="22"/>
-        </w:rPr>
-        <w:t>/</w:t>
-      </w:r>
-      <w:proofErr w:type="spellStart"/>
-      <w:r>
-        <w:rPr>
-          <w:rStyle w:val="cf01"/>
-          <w:rFonts w:ascii="Arial" w:hAnsi="Arial" w:cs="Arial"/>
-          <w:sz w:val="22"/>
-          <w:szCs w:val="22"/>
-        </w:rPr>
-        <w:t>Δt</w:t>
-      </w:r>
-      <w:proofErr w:type="spellEnd"/>
-      <w:r>
-        <w:rPr>
-          <w:rStyle w:val="cf01"/>
-          <w:rFonts w:ascii="Arial" w:hAnsi="Arial" w:cs="Arial"/>
-          <w:sz w:val="22"/>
-          <w:szCs w:val="22"/>
-        </w:rPr>
-        <w:t>)</w:t>
+        <w:t>where aortic PWV = Δd/Δt)</w:t>
       </w:r>
       <w:r>
         <w:rPr>
@@ -3557,6 +3441,173 @@
           <w:rFonts w:ascii="Arial" w:hAnsi="Arial" w:cs="Arial"/>
           <w:u w:val="single"/>
         </w:rPr>
+        <w:t>QA Method PWV</w:t>
+      </w:r>
+    </w:p>
+    <w:p>
+      <w:pPr>
+        <w:spacing w:after="0" w:line="240" w:lineRule="auto"/>
+        <w:jc w:val="both"/>
+        <w:rPr>
+          <w:rFonts w:ascii="Arial" w:hAnsi="Arial" w:cs="Arial"/>
+          <w:u w:val="single"/>
+        </w:rPr>
+      </w:pPr>
+      <w:r>
+        <w:rPr>
+          <w:rFonts w:ascii="Arial" w:hAnsi="Arial" w:cs="Arial"/>
+          <w:u w:val="single"/>
+        </w:rPr>
+        <w:t>Background Phase Correction</w:t>
+      </w:r>
+    </w:p>
+    <w:p>
+      <w:pPr>
+        <w:spacing w:after="0" w:line="240" w:lineRule="auto"/>
+        <w:jc w:val="both"/>
+        <w:rPr>
+          <w:rFonts w:ascii="Arial" w:hAnsi="Arial" w:cs="Arial"/>
+          <w:u w:val="single"/>
+        </w:rPr>
+      </w:pPr>
+      <w:r>
+        <w:rPr>
+          <w:rFonts w:ascii="Arial" w:hAnsi="Arial" w:cs="Arial"/>
+          <w:u w:val="single"/>
+        </w:rPr>
+        <w:t>Schrage Study</w:t>
+      </w:r>
+      <w:r>
+        <w:rPr>
+          <w:rFonts w:ascii="Arial" w:hAnsi="Arial" w:cs="Arial"/>
+          <w:u w:val="single"/>
+        </w:rPr>
+        <w:t xml:space="preserve"> (Code)</w:t>
+      </w:r>
+    </w:p>
+    <w:p>
+      <w:pPr>
+        <w:spacing w:after="0" w:line="240" w:lineRule="auto"/>
+        <w:jc w:val="both"/>
+        <w:rPr>
+          <w:rFonts w:ascii="Arial" w:hAnsi="Arial" w:cs="Arial"/>
+          <w:u w:val="single"/>
+        </w:rPr>
+      </w:pPr>
+      <w:r>
+        <w:rPr>
+          <w:rFonts w:ascii="Arial" w:hAnsi="Arial" w:cs="Arial"/>
+          <w:u w:val="single"/>
+        </w:rPr>
+        <w:t>MR Elastography (MRE)</w:t>
+      </w:r>
+    </w:p>
+    <w:p>
+      <w:pPr>
+        <w:spacing w:after="0" w:line="240" w:lineRule="auto"/>
+        <w:jc w:val="both"/>
+        <w:rPr>
+          <w:rFonts w:ascii="Arial" w:hAnsi="Arial" w:cs="Arial"/>
+          <w:u w:val="single"/>
+        </w:rPr>
+      </w:pPr>
+      <w:r>
+        <w:rPr>
+          <w:rFonts w:ascii="Arial" w:hAnsi="Arial" w:cs="Arial"/>
+          <w:u w:val="single"/>
+        </w:rPr>
+        <w:t>Gating Characterization (Code)</w:t>
+      </w:r>
+    </w:p>
+    <w:p>
+      <w:pPr>
+        <w:spacing w:after="0" w:line="240" w:lineRule="auto"/>
+        <w:jc w:val="both"/>
+        <w:rPr>
+          <w:rFonts w:ascii="Arial" w:hAnsi="Arial" w:cs="Arial"/>
+          <w:u w:val="single"/>
+        </w:rPr>
+      </w:pPr>
+      <w:r>
+        <w:rPr>
+          <w:rFonts w:ascii="Arial" w:hAnsi="Arial" w:cs="Arial"/>
+          <w:u w:val="single"/>
+        </w:rPr>
+        <w:t>Portal</w:t>
+      </w:r>
+      <w:r>
+        <w:rPr>
+          <w:rFonts w:ascii="Arial" w:hAnsi="Arial" w:cs="Arial"/>
+          <w:u w:val="single"/>
+        </w:rPr>
+        <w:t xml:space="preserve"> Review Paper</w:t>
+      </w:r>
+    </w:p>
+    <w:p>
+      <w:pPr>
+        <w:spacing w:after="0" w:line="240" w:lineRule="auto"/>
+        <w:jc w:val="both"/>
+        <w:rPr>
+          <w:rFonts w:ascii="Arial" w:hAnsi="Arial" w:cs="Arial"/>
+          <w:u w:val="single"/>
+        </w:rPr>
+      </w:pPr>
+      <w:r>
+        <w:rPr>
+          <w:rFonts w:ascii="Arial" w:hAnsi="Arial" w:cs="Arial"/>
+          <w:u w:val="single"/>
+        </w:rPr>
+        <w:t>Abdominal Review Paper</w:t>
+      </w:r>
+    </w:p>
+    <w:p>
+      <w:pPr>
+        <w:spacing w:after="0" w:line="240" w:lineRule="auto"/>
+        <w:jc w:val="both"/>
+        <w:rPr>
+          <w:rFonts w:ascii="Arial" w:hAnsi="Arial" w:cs="Arial"/>
+          <w:u w:val="single"/>
+        </w:rPr>
+      </w:pPr>
+      <w:r>
+        <w:rPr>
+          <w:rFonts w:ascii="Arial" w:hAnsi="Arial" w:cs="Arial"/>
+          <w:u w:val="single"/>
+        </w:rPr>
+        <w:t>Normal Portal Flow (Andrew)</w:t>
+      </w:r>
+    </w:p>
+    <w:p>
+      <w:pPr>
+        <w:spacing w:after="0" w:line="240" w:lineRule="auto"/>
+        <w:jc w:val="both"/>
+        <w:rPr>
+          <w:rFonts w:ascii="Arial" w:hAnsi="Arial" w:cs="Arial"/>
+          <w:u w:val="single"/>
+        </w:rPr>
+      </w:pPr>
+      <w:r>
+        <w:rPr>
+          <w:rFonts w:ascii="Arial" w:hAnsi="Arial" w:cs="Arial"/>
+          <w:u w:val="single"/>
+        </w:rPr>
+        <w:t>FAST Neuroimaging Review</w:t>
+      </w:r>
+    </w:p>
+    <w:p>
+      <w:pPr>
+        <w:spacing w:after="0" w:line="240" w:lineRule="auto"/>
+        <w:jc w:val="both"/>
+        <w:rPr>
+          <w:rFonts w:ascii="Arial" w:hAnsi="Arial" w:cs="Arial"/>
+          <w:u w:val="single"/>
+        </w:rPr>
+      </w:pPr>
+      <w:r>
+        <w:rPr>
+          <w:rFonts w:ascii="Arial" w:hAnsi="Arial" w:cs="Arial"/>
+          <w:u w:val="single"/>
+        </w:rPr>
         <w:t>Weight Loss Study</w:t>
       </w:r>
     </w:p>
@@ -3574,64 +3625,6 @@
           <w:rFonts w:ascii="Arial" w:hAnsi="Arial" w:cs="Arial"/>
           <w:u w:val="single"/>
         </w:rPr>
-        <w:t>Background Phase Correction</w:t>
-      </w:r>
-    </w:p>
-    <w:p>
-      <w:pPr>
-        <w:spacing w:after="0" w:line="240" w:lineRule="auto"/>
-        <w:jc w:val="both"/>
-        <w:rPr>
-          <w:rFonts w:ascii="Arial" w:hAnsi="Arial" w:cs="Arial"/>
-          <w:u w:val="single"/>
-        </w:rPr>
-      </w:pPr>
-      <w:r>
-        <w:rPr>
-          <w:rFonts w:ascii="Arial" w:hAnsi="Arial" w:cs="Arial"/>
-          <w:u w:val="single"/>
-        </w:rPr>
-        <w:t>Schrage Study</w:t>
-      </w:r>
-      <w:r>
-        <w:rPr>
-          <w:rFonts w:ascii="Arial" w:hAnsi="Arial" w:cs="Arial"/>
-          <w:u w:val="single"/>
-        </w:rPr>
-        <w:t xml:space="preserve"> (Code)</w:t>
-      </w:r>
-    </w:p>
-    <w:p>
-      <w:pPr>
-        <w:spacing w:after="0" w:line="240" w:lineRule="auto"/>
-        <w:jc w:val="both"/>
-        <w:rPr>
-          <w:rFonts w:ascii="Arial" w:hAnsi="Arial" w:cs="Arial"/>
-          <w:u w:val="single"/>
-        </w:rPr>
-      </w:pPr>
-      <w:r>
-        <w:rPr>
-          <w:rFonts w:ascii="Arial" w:hAnsi="Arial" w:cs="Arial"/>
-          <w:u w:val="single"/>
-        </w:rPr>
-        <w:t>MR Elastography (MRE)</w:t>
-      </w:r>
-    </w:p>
-    <w:p>
-      <w:pPr>
-        <w:spacing w:after="0" w:line="240" w:lineRule="auto"/>
-        <w:jc w:val="both"/>
-        <w:rPr>
-          <w:rFonts w:ascii="Arial" w:hAnsi="Arial" w:cs="Arial"/>
-          <w:u w:val="single"/>
-        </w:rPr>
-      </w:pPr>
-      <w:r>
-        <w:rPr>
-          <w:rFonts w:ascii="Arial" w:hAnsi="Arial" w:cs="Arial"/>
-          <w:u w:val="single"/>
-        </w:rPr>
         <w:t>Eldridge Preterm</w:t>
       </w:r>
       <w:r>
@@ -3641,139 +3634,6 @@
         </w:rPr>
         <w:t xml:space="preserve"> Study</w:t>
       </w:r>
-    </w:p>
-    <w:p>
-      <w:pPr>
-        <w:spacing w:after="0" w:line="240" w:lineRule="auto"/>
-        <w:jc w:val="both"/>
-        <w:rPr>
-          <w:rFonts w:ascii="Arial" w:hAnsi="Arial" w:cs="Arial"/>
-          <w:u w:val="single"/>
-        </w:rPr>
-      </w:pPr>
-      <w:r>
-        <w:rPr>
-          <w:rFonts w:ascii="Arial" w:hAnsi="Arial" w:cs="Arial"/>
-          <w:u w:val="single"/>
-        </w:rPr>
-        <w:t>Gating</w:t>
-      </w:r>
-      <w:r>
-        <w:rPr>
-          <w:rFonts w:ascii="Arial" w:hAnsi="Arial" w:cs="Arial"/>
-          <w:u w:val="single"/>
-        </w:rPr>
-        <w:t xml:space="preserve"> Characterization</w:t>
-      </w:r>
-      <w:r>
-        <w:rPr>
-          <w:rFonts w:ascii="Arial" w:hAnsi="Arial" w:cs="Arial"/>
-          <w:u w:val="single"/>
-        </w:rPr>
-        <w:t xml:space="preserve"> (Code)</w:t>
-      </w:r>
-    </w:p>
-    <w:p>
-      <w:pPr>
-        <w:spacing w:after="0" w:line="240" w:lineRule="auto"/>
-        <w:jc w:val="both"/>
-        <w:rPr>
-          <w:rFonts w:ascii="Arial" w:hAnsi="Arial" w:cs="Arial"/>
-          <w:u w:val="single"/>
-        </w:rPr>
-      </w:pPr>
-      <w:r>
-        <w:rPr>
-          <w:rFonts w:ascii="Arial" w:hAnsi="Arial" w:cs="Arial"/>
-          <w:u w:val="single"/>
-        </w:rPr>
-        <w:t>AJNR Peer-Review</w:t>
-      </w:r>
-    </w:p>
-    <w:p>
-      <w:pPr>
-        <w:spacing w:after="0" w:line="240" w:lineRule="auto"/>
-        <w:jc w:val="both"/>
-        <w:rPr>
-          <w:rFonts w:ascii="Arial" w:hAnsi="Arial" w:cs="Arial"/>
-          <w:u w:val="single"/>
-        </w:rPr>
-      </w:pPr>
-      <w:r>
-        <w:rPr>
-          <w:rFonts w:ascii="Arial" w:hAnsi="Arial" w:cs="Arial"/>
-          <w:u w:val="single"/>
-        </w:rPr>
-        <w:t>Abdominal Review Paper</w:t>
-      </w:r>
-      <w:r>
-        <w:rPr>
-          <w:rFonts w:ascii="Arial" w:hAnsi="Arial" w:cs="Arial"/>
-          <w:u w:val="single"/>
-        </w:rPr>
-        <w:t xml:space="preserve"> 1</w:t>
-      </w:r>
-    </w:p>
-    <w:p>
-      <w:pPr>
-        <w:spacing w:after="0" w:line="240" w:lineRule="auto"/>
-        <w:jc w:val="both"/>
-        <w:rPr>
-          <w:rFonts w:ascii="Arial" w:hAnsi="Arial" w:cs="Arial"/>
-          <w:u w:val="single"/>
-        </w:rPr>
-      </w:pPr>
-      <w:r>
-        <w:rPr>
-          <w:rFonts w:ascii="Arial" w:hAnsi="Arial" w:cs="Arial"/>
-          <w:u w:val="single"/>
-        </w:rPr>
-        <w:t>Abdominal Review Paper 2</w:t>
-      </w:r>
-    </w:p>
-    <w:p>
-      <w:pPr>
-        <w:spacing w:after="0" w:line="240" w:lineRule="auto"/>
-        <w:jc w:val="both"/>
-        <w:rPr>
-          <w:rFonts w:ascii="Arial" w:hAnsi="Arial" w:cs="Arial"/>
-          <w:u w:val="single"/>
-        </w:rPr>
-      </w:pPr>
-      <w:r>
-        <w:rPr>
-          <w:rFonts w:ascii="Arial" w:hAnsi="Arial" w:cs="Arial"/>
-          <w:u w:val="single"/>
-        </w:rPr>
-        <w:t>Normal Portal Flow (Andrew)</w:t>
-      </w:r>
-    </w:p>
-    <w:p>
-      <w:pPr>
-        <w:spacing w:after="0" w:line="240" w:lineRule="auto"/>
-        <w:jc w:val="both"/>
-        <w:rPr>
-          <w:rFonts w:ascii="Arial" w:hAnsi="Arial" w:cs="Arial"/>
-          <w:u w:val="single"/>
-        </w:rPr>
-      </w:pPr>
-      <w:r>
-        <w:rPr>
-          <w:rFonts w:ascii="Arial" w:hAnsi="Arial" w:cs="Arial"/>
-          <w:u w:val="single"/>
-        </w:rPr>
-        <w:t>FAST Neuroimaging Review</w:t>
-      </w:r>
-    </w:p>
-    <w:p>
-      <w:pPr>
-        <w:spacing w:after="0" w:line="240" w:lineRule="auto"/>
-        <w:jc w:val="both"/>
-        <w:rPr>
-          <w:rFonts w:ascii="Arial" w:hAnsi="Arial" w:cs="Arial"/>
-          <w:u w:val="single"/>
-        </w:rPr>
-      </w:pPr>
     </w:p>
     <w:p>
       <w:pPr>
@@ -3851,42 +3711,14 @@
         <w:rPr>
           <w:rFonts w:ascii="Arial" w:hAnsi="Arial" w:cs="Arial"/>
         </w:rPr>
-        <w:t xml:space="preserve"> structural and temporal characteristics of biofilm cultures and is of particular importance when monitoring a biofilm’s response to antibiotic treatment regimens. However, the large size of microscopy images, as well as the large number of images that may be needed for proper cell-tracking over multiple biofilm strains, warrant automated means of segmentation to expedite post-processing and increase segmentation repeatability. In this study, a fully convolutional neural network with U-Net architecture was trained to segment Pseudomonas Aeruginosa biofilm images using a total of 60 training and 10 validation datasets. This deep learning approach was compared to a “simple” manual segmentation using multi-vertex polygon ROI tracing. Both methods were compared to ground-truth biofilm images and quantitatively assessed using dice coefficients and modified </w:t>
-      </w:r>
-      <w:proofErr w:type="spellStart"/>
-      <w:r>
-        <w:rPr>
-          <w:rFonts w:ascii="Arial" w:hAnsi="Arial" w:cs="Arial"/>
-        </w:rPr>
-        <w:t>Hausdorff</w:t>
-      </w:r>
-      <w:proofErr w:type="spellEnd"/>
-      <w:r>
-        <w:rPr>
-          <w:rFonts w:ascii="Arial" w:hAnsi="Arial" w:cs="Arial"/>
-        </w:rPr>
-        <w:t xml:space="preserve"> distances to rate the efficacy of each method. Ground-truth images were obtained by producing an approximate mask using various morphological operations and by extensive manual fine-tuning of edges. Intra-observer repeatability of simple segmentation and ground-truth segmentation was assessed for </w:t>
+        <w:t xml:space="preserve"> structural and temporal characteristics of biofilm cultures and is of particular importance when monitoring a biofilm’s response to antibiotic treatment regimens. However, the large size of microscopy images, as well as the large number of images that may be needed for proper cell-tracking over multiple biofilm strains, warrant automated means of segmentation to expedite post-processing and increase segmentation repeatability. In this study, a fully convolutional neural network with U-Net architecture was trained to segment Pseudomonas Aeruginosa biofilm images using a total of 60 training and 10 validation datasets. This deep learning approach was compared to a “simple” manual segmentation using multi-vertex polygon ROI tracing. Both methods were compared to ground-truth biofilm images and quantitatively assessed using dice coefficients and modified Hausdorff distances to rate the efficacy of each method. Ground-truth images were obtained by producing an approximate mask using various morphological operations and by extensive manual fine-tuning of edges. Intra-observer repeatability of simple segmentation and ground-truth segmentation was assessed for 10 repeat datasets using intraclass correlation coefficients. It was found that ground-truth manual </w:t>
       </w:r>
       <w:r>
         <w:rPr>
           <w:rFonts w:ascii="Arial" w:hAnsi="Arial" w:cs="Arial"/>
         </w:rPr>
         <w:lastRenderedPageBreak/>
-        <w:t xml:space="preserve">10 repeat datasets using intraclass correlation coefficients. It was found that ground-truth manual segmentation was extremely time-consuming, taking on average 23 minutes while simple segmentation took on average 1 minute. Deep learning segmentation resulted in fairly low accuracy, as measured by dice coefficients and </w:t>
-      </w:r>
-      <w:proofErr w:type="spellStart"/>
-      <w:r>
-        <w:rPr>
-          <w:rFonts w:ascii="Arial" w:hAnsi="Arial" w:cs="Arial"/>
-        </w:rPr>
-        <w:t>Hausdorff</w:t>
-      </w:r>
-      <w:proofErr w:type="spellEnd"/>
-      <w:r>
-        <w:rPr>
-          <w:rFonts w:ascii="Arial" w:hAnsi="Arial" w:cs="Arial"/>
-        </w:rPr>
-        <w:t xml:space="preserve"> distances. Further studies utilizing different frameworks, better computational resources, and augmented datasets are warranted to provide increased accuracy of automatic deep learning segmentation of biofilm images.</w:t>
+        <w:t>segmentation was extremely time-consuming, taking on average 23 minutes while simple segmentation took on average 1 minute. Deep learning segmentation resulted in fairly low accuracy, as measured by dice coefficients and Hausdorff distances. Further studies utilizing different frameworks, better computational resources, and augmented datasets are warranted to provide increased accuracy of automatic deep learning segmentation of biofilm images.</w:t>
       </w:r>
     </w:p>
     <w:p>
@@ -3953,21 +3785,7 @@
         <w:rPr>
           <w:rFonts w:ascii="Arial" w:hAnsi="Arial" w:cs="Arial"/>
         </w:rPr>
-        <w:t>MR elastography (MRE) is a medical imaging technique that is particularly useful in quantifying mechanical properties of tissues by producing a stiffness map (</w:t>
-      </w:r>
-      <w:proofErr w:type="spellStart"/>
-      <w:r>
-        <w:rPr>
-          <w:rFonts w:ascii="Arial" w:hAnsi="Arial" w:cs="Arial"/>
-        </w:rPr>
-        <w:t>elastogram</w:t>
-      </w:r>
-      <w:proofErr w:type="spellEnd"/>
-      <w:r>
-        <w:rPr>
-          <w:rFonts w:ascii="Arial" w:hAnsi="Arial" w:cs="Arial"/>
-        </w:rPr>
-        <w:t xml:space="preserve">). Recently, MRE has been applied to the brain to assess stiffness changes in various neurological conditions. Subsequently, compressive sensing (CS) is an image processing technique that aims to accurately reconstruct images from undersampled datasets, which can be used to shorten exam times or improve image quality. This paper aims to assess the feasibility of applying CS towards brain MRE exams. One fully-sampled brain MRE was acquired. K-space data was pseudo-randomly undersampled retrospectively and </w:t>
+        <w:t xml:space="preserve">MR elastography (MRE) is a medical imaging technique that is particularly useful in quantifying mechanical properties of tissues by producing a stiffness map (elastogram). Recently, MRE has been applied to the brain to assess stiffness changes in various neurological conditions. Subsequently, compressive sensing (CS) is an image processing technique that aims to accurately reconstruct images from undersampled datasets, which can be used to shorten exam times or improve image quality. This paper aims to assess the feasibility of applying CS towards brain MRE exams. One fully-sampled brain MRE was acquired. K-space data was pseudo-randomly undersampled retrospectively and </w:t>
       </w:r>
       <m:oMath>
         <m:sSup>
@@ -4016,35 +3834,7 @@
         <w:rPr>
           <w:rFonts w:ascii="Arial" w:hAnsi="Arial" w:cs="Arial"/>
         </w:rPr>
-        <w:t xml:space="preserve">avelet regularized reconstruction was performed. CS reconstructed data were further reconstructed to produce MR </w:t>
-      </w:r>
-      <w:proofErr w:type="spellStart"/>
-      <w:r>
-        <w:rPr>
-          <w:rFonts w:ascii="Arial" w:hAnsi="Arial" w:cs="Arial"/>
-        </w:rPr>
-        <w:t>elastograms</w:t>
-      </w:r>
-      <w:proofErr w:type="spellEnd"/>
-      <w:r>
-        <w:rPr>
-          <w:rFonts w:ascii="Arial" w:hAnsi="Arial" w:cs="Arial"/>
-        </w:rPr>
-        <w:t xml:space="preserve">. It was shown using various image quality metrics that undersampling of up to 50% produced accurate MR </w:t>
-      </w:r>
-      <w:proofErr w:type="spellStart"/>
-      <w:r>
-        <w:rPr>
-          <w:rFonts w:ascii="Arial" w:hAnsi="Arial" w:cs="Arial"/>
-        </w:rPr>
-        <w:t>elastograms</w:t>
-      </w:r>
-      <w:proofErr w:type="spellEnd"/>
-      <w:r>
-        <w:rPr>
-          <w:rFonts w:ascii="Arial" w:hAnsi="Arial" w:cs="Arial"/>
-        </w:rPr>
-        <w:t>.</w:t>
+        <w:t>avelet regularized reconstruction was performed. CS reconstructed data were further reconstructed to produce MR elastograms. It was shown using various image quality metrics that undersampling of up to 50% produced accurate MR elastograms.</w:t>
       </w:r>
     </w:p>
     <w:p>
@@ -4472,26 +4262,26 @@
           <w:sz w:val="22"/>
           <w:szCs w:val="22"/>
         </w:rPr>
+        <w:t>ISMRM Talk (Vancouver)</w:t>
+      </w:r>
+    </w:p>
+    <w:p>
+      <w:pPr>
+        <w:pStyle w:val="NoSpacing"/>
+        <w:jc w:val="both"/>
+        <w:rPr>
+          <w:rFonts w:ascii="Arial" w:hAnsi="Arial" w:cs="Arial"/>
+          <w:sz w:val="22"/>
+          <w:szCs w:val="22"/>
+        </w:rPr>
+      </w:pPr>
+      <w:r>
+        <w:rPr>
+          <w:rFonts w:ascii="Arial" w:hAnsi="Arial" w:cs="Arial"/>
+          <w:sz w:val="22"/>
+          <w:szCs w:val="22"/>
+        </w:rPr>
         <w:lastRenderedPageBreak/>
-        <w:t>ISMRM Talk (Vancouver)</w:t>
-      </w:r>
-    </w:p>
-    <w:p>
-      <w:pPr>
-        <w:pStyle w:val="NoSpacing"/>
-        <w:jc w:val="both"/>
-        <w:rPr>
-          <w:rFonts w:ascii="Arial" w:hAnsi="Arial" w:cs="Arial"/>
-          <w:sz w:val="22"/>
-          <w:szCs w:val="22"/>
-        </w:rPr>
-      </w:pPr>
-      <w:r>
-        <w:rPr>
-          <w:rFonts w:ascii="Arial" w:hAnsi="Arial" w:cs="Arial"/>
-          <w:sz w:val="22"/>
-          <w:szCs w:val="22"/>
-        </w:rPr>
         <w:t>ISMRM Talk (London)</w:t>
       </w:r>
     </w:p>
@@ -4640,171 +4430,7 @@
         <w:rPr>
           <w:rFonts w:ascii="Arial" w:hAnsi="Arial" w:cs="Arial"/>
         </w:rPr>
-        <w:t>Mentorship</w:t>
-      </w:r>
-    </w:p>
-    <w:p>
-      <w:pPr>
-        <w:pStyle w:val="NoSpacing"/>
-        <w:jc w:val="both"/>
-        <w:rPr>
-          <w:rFonts w:ascii="Arial" w:hAnsi="Arial" w:cs="Arial"/>
-          <w:sz w:val="22"/>
-          <w:szCs w:val="22"/>
-        </w:rPr>
-      </w:pPr>
-      <w:r>
-        <w:rPr>
-          <w:rFonts w:ascii="Arial" w:hAnsi="Arial" w:cs="Arial"/>
-          <w:sz w:val="22"/>
-          <w:szCs w:val="22"/>
-        </w:rPr>
-        <w:t>Zach Bernhardt</w:t>
-      </w:r>
-    </w:p>
-    <w:p>
-      <w:pPr>
-        <w:pStyle w:val="NoSpacing"/>
-        <w:jc w:val="both"/>
-        <w:rPr>
-          <w:rFonts w:ascii="Arial" w:hAnsi="Arial" w:cs="Arial"/>
-          <w:sz w:val="22"/>
-          <w:szCs w:val="22"/>
-        </w:rPr>
-      </w:pPr>
-      <w:r>
-        <w:rPr>
-          <w:rFonts w:ascii="Arial" w:hAnsi="Arial" w:cs="Arial"/>
-          <w:sz w:val="22"/>
-          <w:szCs w:val="22"/>
-        </w:rPr>
-        <w:t xml:space="preserve">Jennifer </w:t>
-      </w:r>
-      <w:proofErr w:type="spellStart"/>
-      <w:r>
-        <w:rPr>
-          <w:rFonts w:ascii="Arial" w:hAnsi="Arial" w:cs="Arial"/>
-          <w:sz w:val="22"/>
-          <w:szCs w:val="22"/>
-        </w:rPr>
-        <w:t>Fondakowski</w:t>
-      </w:r>
-      <w:proofErr w:type="spellEnd"/>
-    </w:p>
-    <w:p>
-      <w:pPr>
-        <w:pStyle w:val="NoSpacing"/>
-        <w:jc w:val="both"/>
-        <w:rPr>
-          <w:rFonts w:ascii="Arial" w:hAnsi="Arial" w:cs="Arial"/>
-          <w:sz w:val="22"/>
-          <w:szCs w:val="22"/>
-        </w:rPr>
-      </w:pPr>
-      <w:proofErr w:type="spellStart"/>
-      <w:r>
-        <w:rPr>
-          <w:rFonts w:ascii="Arial" w:hAnsi="Arial" w:cs="Arial"/>
-          <w:sz w:val="22"/>
-          <w:szCs w:val="22"/>
-        </w:rPr>
-        <w:t>Tarun</w:t>
-      </w:r>
-      <w:proofErr w:type="spellEnd"/>
-      <w:r>
-        <w:rPr>
-          <w:rFonts w:ascii="Arial" w:hAnsi="Arial" w:cs="Arial"/>
-          <w:sz w:val="22"/>
-          <w:szCs w:val="22"/>
-        </w:rPr>
-        <w:t xml:space="preserve"> </w:t>
-      </w:r>
-      <w:proofErr w:type="spellStart"/>
-      <w:r>
-        <w:rPr>
-          <w:rFonts w:ascii="Arial" w:hAnsi="Arial" w:cs="Arial"/>
-          <w:sz w:val="22"/>
-          <w:szCs w:val="22"/>
-        </w:rPr>
-        <w:t>Naren</w:t>
-      </w:r>
-      <w:proofErr w:type="spellEnd"/>
-    </w:p>
-    <w:p>
-      <w:pPr>
-        <w:pStyle w:val="NoSpacing"/>
-        <w:jc w:val="both"/>
-        <w:rPr>
-          <w:rFonts w:ascii="Arial" w:hAnsi="Arial" w:cs="Arial"/>
-          <w:sz w:val="22"/>
-          <w:szCs w:val="22"/>
-        </w:rPr>
-      </w:pPr>
-      <w:r>
-        <w:rPr>
-          <w:rFonts w:ascii="Arial" w:hAnsi="Arial" w:cs="Arial"/>
-          <w:sz w:val="22"/>
-          <w:szCs w:val="22"/>
-        </w:rPr>
-        <w:t xml:space="preserve">Alma </w:t>
-      </w:r>
-      <w:proofErr w:type="spellStart"/>
-      <w:r>
-        <w:rPr>
-          <w:rFonts w:ascii="Arial" w:hAnsi="Arial" w:cs="Arial"/>
-          <w:sz w:val="22"/>
-          <w:szCs w:val="22"/>
-        </w:rPr>
-        <w:t>Spahic</w:t>
-      </w:r>
-      <w:proofErr w:type="spellEnd"/>
-    </w:p>
-    <w:p>
-      <w:pPr>
-        <w:pStyle w:val="NoSpacing"/>
-        <w:jc w:val="both"/>
-        <w:rPr>
-          <w:rFonts w:ascii="Arial" w:hAnsi="Arial" w:cs="Arial"/>
-          <w:sz w:val="22"/>
-          <w:szCs w:val="22"/>
-        </w:rPr>
-      </w:pPr>
-      <w:proofErr w:type="spellStart"/>
-      <w:r>
-        <w:rPr>
-          <w:rFonts w:ascii="Arial" w:hAnsi="Arial" w:cs="Arial"/>
-          <w:sz w:val="22"/>
-          <w:szCs w:val="22"/>
-        </w:rPr>
-        <w:t>Ruiming</w:t>
-      </w:r>
-      <w:proofErr w:type="spellEnd"/>
-      <w:r>
-        <w:rPr>
-          <w:rFonts w:ascii="Arial" w:hAnsi="Arial" w:cs="Arial"/>
-          <w:sz w:val="22"/>
-          <w:szCs w:val="22"/>
-        </w:rPr>
-        <w:t xml:space="preserve"> Chen</w:t>
-      </w:r>
-    </w:p>
-    <w:p>
-      <w:pPr>
-        <w:pStyle w:val="NoSpacing"/>
-        <w:jc w:val="both"/>
-        <w:rPr>
-          <w:rFonts w:ascii="Arial" w:hAnsi="Arial" w:cs="Arial"/>
-          <w:sz w:val="22"/>
-          <w:szCs w:val="22"/>
-        </w:rPr>
-      </w:pPr>
-      <w:r>
-        <w:rPr>
-          <w:rFonts w:ascii="Arial" w:hAnsi="Arial" w:cs="Arial"/>
-          <w:sz w:val="22"/>
-          <w:szCs w:val="22"/>
-        </w:rPr>
-        <w:t>Daniel Seiter</w:t>
+        <w:t>Recognitions</w:t>
       </w:r>
     </w:p>
     <w:p/>

</xml_diff>

<commit_message>
update links and interests
</commit_message>
<xml_diff>
--- a/Grant Roberts Website.docx
+++ b/Grant Roberts Website.docx
@@ -205,7 +205,21 @@
         <w:rPr>
           <w:rFonts w:ascii="Arial" w:hAnsi="Arial" w:cs="Arial"/>
         </w:rPr>
-        <w:t xml:space="preserve">Phil Corrado – </w:t>
+        <w:t xml:space="preserve">Phil </w:t>
+      </w:r>
+      <w:proofErr w:type="spellStart"/>
+      <w:r>
+        <w:rPr>
+          <w:rFonts w:ascii="Arial" w:hAnsi="Arial" w:cs="Arial"/>
+        </w:rPr>
+        <w:t>Corrado</w:t>
+      </w:r>
+      <w:proofErr w:type="spellEnd"/>
+      <w:r>
+        <w:rPr>
+          <w:rFonts w:ascii="Arial" w:hAnsi="Arial" w:cs="Arial"/>
+        </w:rPr>
+        <w:t xml:space="preserve"> – </w:t>
       </w:r>
       <w:hyperlink r:id="rId9" w:history="1">
         <w:r>
@@ -240,27 +254,57 @@
           <w:rFonts w:ascii="Arial" w:hAnsi="Arial" w:cs="Arial"/>
         </w:rPr>
       </w:pPr>
-      <w:r>
-        <w:rPr>
-          <w:rFonts w:ascii="Arial" w:hAnsi="Arial" w:cs="Arial"/>
-        </w:rPr>
-        <w:t xml:space="preserve">Agah Karakuzu – </w:t>
-      </w:r>
-      <w:hyperlink r:id="rId11" w:anchor="projects" w:history="1">
+      <w:proofErr w:type="spellStart"/>
+      <w:r>
+        <w:rPr>
+          <w:rFonts w:ascii="Arial" w:hAnsi="Arial" w:cs="Arial"/>
+        </w:rPr>
+        <w:t>Agah</w:t>
+      </w:r>
+      <w:proofErr w:type="spellEnd"/>
+      <w:r>
+        <w:rPr>
+          <w:rFonts w:ascii="Arial" w:hAnsi="Arial" w:cs="Arial"/>
+        </w:rPr>
+        <w:t xml:space="preserve"> </w:t>
+      </w:r>
+      <w:proofErr w:type="spellStart"/>
+      <w:r>
+        <w:rPr>
+          <w:rFonts w:ascii="Arial" w:hAnsi="Arial" w:cs="Arial"/>
+        </w:rPr>
+        <w:t>Karakuzu</w:t>
+      </w:r>
+      <w:proofErr w:type="spellEnd"/>
+      <w:r>
+        <w:rPr>
+          <w:rFonts w:ascii="Arial" w:hAnsi="Arial" w:cs="Arial"/>
+        </w:rPr>
+        <w:t xml:space="preserve"> – </w:t>
+      </w:r>
+      <w:hyperlink r:id="rId11" w:history="1">
         <w:r>
           <w:rPr>
             <w:rStyle w:val="Hyperlink"/>
             <w:rFonts w:ascii="Arial" w:hAnsi="Arial" w:cs="Arial"/>
           </w:rPr>
-          <w:t>https://agahkarakuzu.github.io/#projects</w:t>
+          <w:t>https://agahkarakuzu.github</w:t>
+        </w:r>
+        <w:r>
+          <w:rPr>
+            <w:rStyle w:val="Hyperlink"/>
+            <w:rFonts w:ascii="Arial" w:hAnsi="Arial" w:cs="Arial"/>
+          </w:rPr>
+          <w:t>.</w:t>
+        </w:r>
+        <w:r>
+          <w:rPr>
+            <w:rStyle w:val="Hyperlink"/>
+            <w:rFonts w:ascii="Arial" w:hAnsi="Arial" w:cs="Arial"/>
+          </w:rPr>
+          <w:t>io</w:t>
         </w:r>
       </w:hyperlink>
-      <w:r>
-        <w:rPr>
-          <w:rFonts w:ascii="Arial" w:hAnsi="Arial" w:cs="Arial"/>
-        </w:rPr>
-        <w:t xml:space="preserve"> </w:t>
-      </w:r>
     </w:p>
     <w:p>
       <w:pPr>
@@ -636,27 +680,31 @@
           <w:rFonts w:ascii="Arial" w:hAnsi="Arial" w:cs="Arial"/>
         </w:rPr>
       </w:pPr>
+      <w:proofErr w:type="spellStart"/>
       <w:r>
         <w:rPr>
           <w:rFonts w:ascii="Arial" w:hAnsi="Arial" w:cs="Arial"/>
         </w:rPr>
         <w:t>ORCiD</w:t>
       </w:r>
-    </w:p>
-    <w:p>
-      <w:pPr>
-        <w:spacing w:after="0" w:line="240" w:lineRule="auto"/>
-        <w:jc w:val="both"/>
-        <w:rPr>
-          <w:rFonts w:ascii="Arial" w:hAnsi="Arial" w:cs="Arial"/>
-        </w:rPr>
-      </w:pPr>
+      <w:proofErr w:type="spellEnd"/>
+    </w:p>
+    <w:p>
+      <w:pPr>
+        <w:spacing w:after="0" w:line="240" w:lineRule="auto"/>
+        <w:jc w:val="both"/>
+        <w:rPr>
+          <w:rFonts w:ascii="Arial" w:hAnsi="Arial" w:cs="Arial"/>
+        </w:rPr>
+      </w:pPr>
+      <w:proofErr w:type="spellStart"/>
       <w:r>
         <w:rPr>
           <w:rFonts w:ascii="Arial" w:hAnsi="Arial" w:cs="Arial"/>
         </w:rPr>
         <w:t>Github</w:t>
       </w:r>
+      <w:proofErr w:type="spellEnd"/>
     </w:p>
     <w:p>
       <w:pPr>
@@ -2226,7 +2274,27 @@
           <w:sz w:val="22"/>
           <w:szCs w:val="22"/>
         </w:rPr>
-        <w:t xml:space="preserve"> (Δt) between these waveforms are calculated </w:t>
+        <w:t xml:space="preserve"> (</w:t>
+      </w:r>
+      <w:proofErr w:type="spellStart"/>
+      <w:r>
+        <w:rPr>
+          <w:rStyle w:val="cf01"/>
+          <w:rFonts w:ascii="Arial" w:hAnsi="Arial" w:cs="Arial"/>
+          <w:sz w:val="22"/>
+          <w:szCs w:val="22"/>
+        </w:rPr>
+        <w:t>Δt</w:t>
+      </w:r>
+      <w:proofErr w:type="spellEnd"/>
+      <w:r>
+        <w:rPr>
+          <w:rStyle w:val="cf01"/>
+          <w:rFonts w:ascii="Arial" w:hAnsi="Arial" w:cs="Arial"/>
+          <w:sz w:val="22"/>
+          <w:szCs w:val="22"/>
+        </w:rPr>
+        <w:t xml:space="preserve">) between these waveforms are calculated </w:t>
       </w:r>
       <w:r>
         <w:rPr>
@@ -2334,7 +2402,17 @@
           <w:sz w:val="22"/>
           <w:szCs w:val="22"/>
         </w:rPr>
-        <w:t xml:space="preserve"> (d</w:t>
+        <w:t xml:space="preserve"> (</w:t>
+      </w:r>
+      <w:proofErr w:type="spellStart"/>
+      <w:r>
+        <w:rPr>
+          <w:rStyle w:val="cf01"/>
+          <w:rFonts w:ascii="Arial" w:hAnsi="Arial" w:cs="Arial"/>
+          <w:sz w:val="22"/>
+          <w:szCs w:val="22"/>
+        </w:rPr>
+        <w:t>d</w:t>
       </w:r>
       <w:r>
         <w:rPr>
@@ -2346,14 +2424,25 @@
         </w:rPr>
         <w:t>car</w:t>
       </w:r>
-      <w:r>
-        <w:rPr>
-          <w:rStyle w:val="cf01"/>
-          <w:rFonts w:ascii="Arial" w:hAnsi="Arial" w:cs="Arial"/>
-          <w:sz w:val="22"/>
-          <w:szCs w:val="22"/>
-        </w:rPr>
-        <w:t>/d</w:t>
+      <w:proofErr w:type="spellEnd"/>
+      <w:r>
+        <w:rPr>
+          <w:rStyle w:val="cf01"/>
+          <w:rFonts w:ascii="Arial" w:hAnsi="Arial" w:cs="Arial"/>
+          <w:sz w:val="22"/>
+          <w:szCs w:val="22"/>
+        </w:rPr>
+        <w:t>/</w:t>
+      </w:r>
+      <w:proofErr w:type="spellStart"/>
+      <w:r>
+        <w:rPr>
+          <w:rStyle w:val="cf01"/>
+          <w:rFonts w:ascii="Arial" w:hAnsi="Arial" w:cs="Arial"/>
+          <w:sz w:val="22"/>
+          <w:szCs w:val="22"/>
+        </w:rPr>
+        <w:t>d</w:t>
       </w:r>
       <w:r>
         <w:rPr>
@@ -2365,6 +2454,7 @@
         </w:rPr>
         <w:t>fem</w:t>
       </w:r>
+      <w:proofErr w:type="spellEnd"/>
       <w:r>
         <w:rPr>
           <w:rStyle w:val="cf01"/>
@@ -2412,6 +2502,7 @@
         </w:rPr>
         <w:t xml:space="preserve"> based on the difference in distance (</w:t>
       </w:r>
+      <w:proofErr w:type="spellStart"/>
       <w:r>
         <w:rPr>
           <w:rStyle w:val="cf01"/>
@@ -2421,14 +2512,25 @@
         </w:rPr>
         <w:t>Δd</w:t>
       </w:r>
-      <w:r>
-        <w:rPr>
-          <w:rStyle w:val="cf01"/>
-          <w:rFonts w:ascii="Arial" w:hAnsi="Arial" w:cs="Arial"/>
-          <w:sz w:val="22"/>
-          <w:szCs w:val="22"/>
-        </w:rPr>
-        <w:t xml:space="preserve"> = d</w:t>
+      <w:proofErr w:type="spellEnd"/>
+      <w:r>
+        <w:rPr>
+          <w:rStyle w:val="cf01"/>
+          <w:rFonts w:ascii="Arial" w:hAnsi="Arial" w:cs="Arial"/>
+          <w:sz w:val="22"/>
+          <w:szCs w:val="22"/>
+        </w:rPr>
+        <w:t xml:space="preserve"> = </w:t>
+      </w:r>
+      <w:proofErr w:type="spellStart"/>
+      <w:r>
+        <w:rPr>
+          <w:rStyle w:val="cf01"/>
+          <w:rFonts w:ascii="Arial" w:hAnsi="Arial" w:cs="Arial"/>
+          <w:sz w:val="22"/>
+          <w:szCs w:val="22"/>
+        </w:rPr>
+        <w:t>d</w:t>
       </w:r>
       <w:r>
         <w:rPr>
@@ -2440,14 +2542,25 @@
         </w:rPr>
         <w:t>car</w:t>
       </w:r>
-      <w:r>
-        <w:rPr>
-          <w:rStyle w:val="cf01"/>
-          <w:rFonts w:ascii="Arial" w:hAnsi="Arial" w:cs="Arial"/>
-          <w:sz w:val="22"/>
-          <w:szCs w:val="22"/>
-        </w:rPr>
-        <w:t>/d</w:t>
+      <w:proofErr w:type="spellEnd"/>
+      <w:r>
+        <w:rPr>
+          <w:rStyle w:val="cf01"/>
+          <w:rFonts w:ascii="Arial" w:hAnsi="Arial" w:cs="Arial"/>
+          <w:sz w:val="22"/>
+          <w:szCs w:val="22"/>
+        </w:rPr>
+        <w:t>/</w:t>
+      </w:r>
+      <w:proofErr w:type="spellStart"/>
+      <w:r>
+        <w:rPr>
+          <w:rStyle w:val="cf01"/>
+          <w:rFonts w:ascii="Arial" w:hAnsi="Arial" w:cs="Arial"/>
+          <w:sz w:val="22"/>
+          <w:szCs w:val="22"/>
+        </w:rPr>
+        <w:t>d</w:t>
       </w:r>
       <w:r>
         <w:rPr>
@@ -2459,6 +2572,7 @@
         </w:rPr>
         <w:t>fem</w:t>
       </w:r>
+      <w:proofErr w:type="spellEnd"/>
       <w:r>
         <w:rPr>
           <w:rStyle w:val="cf01"/>
@@ -2493,7 +2607,47 @@
           <w:sz w:val="22"/>
           <w:szCs w:val="22"/>
         </w:rPr>
-        <w:t>where aortic PWV = Δd/Δt)</w:t>
+        <w:t xml:space="preserve">where aortic PWV = </w:t>
+      </w:r>
+      <w:proofErr w:type="spellStart"/>
+      <w:r>
+        <w:rPr>
+          <w:rStyle w:val="cf01"/>
+          <w:rFonts w:ascii="Arial" w:hAnsi="Arial" w:cs="Arial"/>
+          <w:sz w:val="22"/>
+          <w:szCs w:val="22"/>
+        </w:rPr>
+        <w:t>Δd</w:t>
+      </w:r>
+      <w:proofErr w:type="spellEnd"/>
+      <w:r>
+        <w:rPr>
+          <w:rStyle w:val="cf01"/>
+          <w:rFonts w:ascii="Arial" w:hAnsi="Arial" w:cs="Arial"/>
+          <w:sz w:val="22"/>
+          <w:szCs w:val="22"/>
+        </w:rPr>
+        <w:t>/</w:t>
+      </w:r>
+      <w:proofErr w:type="spellStart"/>
+      <w:r>
+        <w:rPr>
+          <w:rStyle w:val="cf01"/>
+          <w:rFonts w:ascii="Arial" w:hAnsi="Arial" w:cs="Arial"/>
+          <w:sz w:val="22"/>
+          <w:szCs w:val="22"/>
+        </w:rPr>
+        <w:t>Δt</w:t>
+      </w:r>
+      <w:proofErr w:type="spellEnd"/>
+      <w:r>
+        <w:rPr>
+          <w:rStyle w:val="cf01"/>
+          <w:rFonts w:ascii="Arial" w:hAnsi="Arial" w:cs="Arial"/>
+          <w:sz w:val="22"/>
+          <w:szCs w:val="22"/>
+        </w:rPr>
+        <w:t>)</w:t>
       </w:r>
       <w:r>
         <w:rPr>
@@ -3770,7 +3924,21 @@
         <w:rPr>
           <w:rFonts w:ascii="Arial" w:hAnsi="Arial" w:cs="Arial"/>
         </w:rPr>
-        <w:t xml:space="preserve">MR elastography (MRE) is a medical imaging technique that is particularly useful in quantifying mechanical properties of tissues by producing a stiffness map (elastogram). Recently, MRE has been applied to the brain to assess stiffness changes in various neurological conditions. Subsequently, compressive sensing (CS) is an image processing technique that aims to accurately reconstruct images from undersampled datasets, which can be used to shorten exam times or improve image quality. This paper aims to assess the feasibility of applying CS towards brain MRE exams. One fully-sampled brain MRE was acquired. K-space data was pseudo-randomly undersampled retrospectively and </w:t>
+        <w:t>MR elastography (MRE) is a medical imaging technique that is particularly useful in quantifying mechanical properties of tissues by producing a stiffness map (</w:t>
+      </w:r>
+      <w:proofErr w:type="spellStart"/>
+      <w:r>
+        <w:rPr>
+          <w:rFonts w:ascii="Arial" w:hAnsi="Arial" w:cs="Arial"/>
+        </w:rPr>
+        <w:t>elastogram</w:t>
+      </w:r>
+      <w:proofErr w:type="spellEnd"/>
+      <w:r>
+        <w:rPr>
+          <w:rFonts w:ascii="Arial" w:hAnsi="Arial" w:cs="Arial"/>
+        </w:rPr>
+        <w:t xml:space="preserve">). Recently, MRE has been applied to the brain to assess stiffness changes in various neurological conditions. Subsequently, compressive sensing (CS) is an image processing technique that aims to accurately reconstruct images from undersampled datasets, which can be used to shorten exam times or improve image quality. This paper aims to assess the feasibility of applying CS towards brain MRE exams. One fully-sampled brain MRE was acquired. K-space data was pseudo-randomly undersampled retrospectively and </w:t>
       </w:r>
       <m:oMath>
         <m:sSup>
@@ -3819,7 +3987,35 @@
         <w:rPr>
           <w:rFonts w:ascii="Arial" w:hAnsi="Arial" w:cs="Arial"/>
         </w:rPr>
-        <w:t>avelet regularized reconstruction was performed. CS reconstructed data were further reconstructed to produce MR elastograms. It was shown using various image quality metrics that undersampling of up to 50% produced accurate MR elastograms.</w:t>
+        <w:t xml:space="preserve">avelet regularized reconstruction was performed. CS reconstructed data were further reconstructed to produce MR </w:t>
+      </w:r>
+      <w:proofErr w:type="spellStart"/>
+      <w:r>
+        <w:rPr>
+          <w:rFonts w:ascii="Arial" w:hAnsi="Arial" w:cs="Arial"/>
+        </w:rPr>
+        <w:t>elastograms</w:t>
+      </w:r>
+      <w:proofErr w:type="spellEnd"/>
+      <w:r>
+        <w:rPr>
+          <w:rFonts w:ascii="Arial" w:hAnsi="Arial" w:cs="Arial"/>
+        </w:rPr>
+        <w:t xml:space="preserve">. It was shown using various image quality metrics that undersampling of up to 50% produced accurate MR </w:t>
+      </w:r>
+      <w:proofErr w:type="spellStart"/>
+      <w:r>
+        <w:rPr>
+          <w:rFonts w:ascii="Arial" w:hAnsi="Arial" w:cs="Arial"/>
+        </w:rPr>
+        <w:t>elastograms</w:t>
+      </w:r>
+      <w:proofErr w:type="spellEnd"/>
+      <w:r>
+        <w:rPr>
+          <w:rFonts w:ascii="Arial" w:hAnsi="Arial" w:cs="Arial"/>
+        </w:rPr>
+        <w:t>.</w:t>
       </w:r>
     </w:p>
     <w:p>
@@ -4082,7 +4278,35 @@
         <w:rPr>
           <w:rFonts w:ascii="Arial" w:hAnsi="Arial" w:cs="Arial"/>
         </w:rPr>
-        <w:t xml:space="preserve"> structural and temporal characteristics of biofilm cultures and is of particular importance when monitoring a biofilm’s response to antibiotic treatment regimens. However, the large size of microscopy images, as well as the large number of images that may be needed for proper cell-tracking over multiple biofilm strains, warrant automated means of segmentation to expedite post-processing and increase segmentation repeatability. In this study, a fully convolutional neural network with U-Net architecture was trained to segment Pseudomonas Aeruginosa biofilm images using a total of 60 training and 10 validation datasets. This deep learning approach was compared to a “simple” manual segmentation using multi-vertex polygon ROI tracing. Both methods were compared to ground-truth biofilm images and quantitatively assessed using dice coefficients and modified Hausdorff distances to rate the efficacy of each method. Ground-truth images were obtained by producing an approximate mask using various morphological operations and by extensive manual fine-tuning of edges. Intra-observer repeatability of simple segmentation and ground-truth segmentation was assessed for 10 repeat datasets using intraclass correlation coefficients. It was found that ground-truth manual segmentation was extremely time-consuming, taking on average 23 minutes while simple segmentation took on average 1 minute. Deep learning segmentation resulted in fairly low accuracy, as measured by dice coefficients and Hausdorff distances. Further studies utilizing different frameworks, better computational resources, and augmented datasets are warranted to provide increased accuracy of automatic deep learning segmentation of biofilm images.</w:t>
+        <w:t xml:space="preserve"> structural and temporal characteristics of biofilm cultures and is of particular importance when monitoring a biofilm’s response to antibiotic treatment regimens. However, the large size of microscopy images, as well as the large number of images that may be needed for proper cell-tracking over multiple biofilm strains, warrant automated means of segmentation to expedite post-processing and increase segmentation repeatability. In this study, a fully convolutional neural network with U-Net architecture was trained to segment Pseudomonas Aeruginosa biofilm images using a total of 60 training and 10 validation datasets. This deep learning approach was compared to a “simple” manual segmentation using multi-vertex polygon ROI tracing. Both methods were compared to ground-truth biofilm images and quantitatively assessed using dice coefficients and modified </w:t>
+      </w:r>
+      <w:proofErr w:type="spellStart"/>
+      <w:r>
+        <w:rPr>
+          <w:rFonts w:ascii="Arial" w:hAnsi="Arial" w:cs="Arial"/>
+        </w:rPr>
+        <w:t>Hausdorff</w:t>
+      </w:r>
+      <w:proofErr w:type="spellEnd"/>
+      <w:r>
+        <w:rPr>
+          <w:rFonts w:ascii="Arial" w:hAnsi="Arial" w:cs="Arial"/>
+        </w:rPr>
+        <w:t xml:space="preserve"> distances to rate the efficacy of each method. Ground-truth images were obtained by producing an approximate mask using various morphological operations and by extensive manual fine-tuning of edges. Intra-observer repeatability of simple segmentation and ground-truth segmentation was assessed for 10 repeat datasets using intraclass correlation coefficients. It was found that ground-truth manual segmentation was extremely time-consuming, taking on average 23 minutes while simple segmentation took on average 1 minute. Deep learning segmentation resulted in fairly low accuracy, as measured by dice coefficients and </w:t>
+      </w:r>
+      <w:proofErr w:type="spellStart"/>
+      <w:r>
+        <w:rPr>
+          <w:rFonts w:ascii="Arial" w:hAnsi="Arial" w:cs="Arial"/>
+        </w:rPr>
+        <w:t>Hausdorff</w:t>
+      </w:r>
+      <w:proofErr w:type="spellEnd"/>
+      <w:r>
+        <w:rPr>
+          <w:rFonts w:ascii="Arial" w:hAnsi="Arial" w:cs="Arial"/>
+        </w:rPr>
+        <w:t xml:space="preserve"> distances. Further studies utilizing different frameworks, better computational resources, and augmented datasets are warranted to provide increased accuracy of automatic deep learning segmentation of biofilm images.</w:t>
       </w:r>
     </w:p>
     <w:p>

</xml_diff>